<commit_message>
constraints adjustment after error
</commit_message>
<xml_diff>
--- a/table_specification_9.docx
+++ b/table_specification_9.docx
@@ -543,6 +543,23 @@
                 <w:rFonts w:ascii="Verdana" w:hAnsi="Verdana"/>
                 <w:sz w:val="20"/>
               </w:rPr>
+              <w:t>NOT NULL</w:t>
+            </w:r>
+          </w:p>
+          <w:p>
+            <w:pPr>
+              <w:pStyle w:val="NormalIndent12"/>
+              <w:ind w:left="34" w:firstLine="0"/>
+              <w:rPr>
+                <w:rFonts w:ascii="Verdana" w:hAnsi="Verdana"/>
+                <w:sz w:val="20"/>
+              </w:rPr>
+            </w:pPr>
+            <w:r>
+              <w:rPr>
+                <w:rFonts w:ascii="Verdana" w:hAnsi="Verdana"/>
+                <w:sz w:val="20"/>
+              </w:rPr>
               <w:t>UNIQUE</w:t>
             </w:r>
           </w:p>
@@ -647,6 +664,23 @@
               <w:right w:val="single" w:sz="4" w:space="0" w:color="auto"/>
             </w:tcBorders>
           </w:tcPr>
+          <w:p>
+            <w:pPr>
+              <w:pStyle w:val="NormalIndent12"/>
+              <w:ind w:left="34" w:firstLine="0"/>
+              <w:rPr>
+                <w:rFonts w:ascii="Verdana" w:hAnsi="Verdana"/>
+                <w:sz w:val="20"/>
+              </w:rPr>
+            </w:pPr>
+            <w:r>
+              <w:rPr>
+                <w:rFonts w:ascii="Verdana" w:hAnsi="Verdana"/>
+                <w:sz w:val="20"/>
+              </w:rPr>
+              <w:t>NOT NULL</w:t>
+            </w:r>
+          </w:p>
           <w:p>
             <w:pPr>
               <w:pStyle w:val="NormalIndent12"/>
@@ -4894,8 +4928,6 @@
         </w:tc>
       </w:tr>
     </w:tbl>
-    <w:p/>
-    <w:p/>
     <w:p/>
     <w:p/>
     <w:p/>
@@ -9732,7 +9764,7 @@
                     <pic:cNvPicPr/>
                   </pic:nvPicPr>
                   <pic:blipFill rotWithShape="1">
-                    <a:blip r:embed="rId5"/>
+                    <a:blip r:embed="rId4"/>
                     <a:srcRect l="26590" t="14093" r="27211" b="7198"/>
                     <a:stretch/>
                   </pic:blipFill>
@@ -9768,10 +9800,6 @@
     </w:sectPr>
   </w:body>
 </w:document>
-</file>
-
-<file path=word/numbering.xml><?xml version="1.0" encoding="utf-8"?>
-<w:numbering xmlns:wpc="http://schemas.microsoft.com/office/word/2010/wordprocessingCanvas" xmlns:cx="http://schemas.microsoft.com/office/drawing/2014/chartex" xmlns:cx1="http://schemas.microsoft.com/office/drawing/2015/9/8/chartex" xmlns:cx2="http://schemas.microsoft.com/office/drawing/2015/10/21/chartex" xmlns:cx3="http://schemas.microsoft.com/office/drawing/2016/5/9/chartex" xmlns:cx4="http://schemas.microsoft.com/office/drawing/2016/5/10/chartex" xmlns:cx5="http://schemas.microsoft.com/office/drawing/2016/5/11/chartex" xmlns:cx6="http://schemas.microsoft.com/office/drawing/2016/5/12/chartex" xmlns:cx7="http://schemas.microsoft.com/office/drawing/2016/5/13/chartex" xmlns:cx8="http://schemas.microsoft.com/office/drawing/2016/5/14/chartex" xmlns:mc="http://schemas.openxmlformats.org/markup-compatibility/2006" xmlns:aink="http://schemas.microsoft.com/office/drawing/2016/ink" xmlns:am3d="http://schemas.microsoft.com/office/drawing/2017/model3d" xmlns:o="urn:schemas-microsoft-com:office:office" xmlns:oel="http://schemas.microsoft.com/office/2019/extlst" xmlns:r="http://schemas.openxmlformats.org/officeDocument/2006/relationships" xmlns:m="http://schemas.openxmlformats.org/officeDocument/2006/math" xmlns:v="urn:schemas-microsoft-com:vml" xmlns:wp14="http://schemas.microsoft.com/office/word/2010/wordprocessingDrawing" xmlns:wp="http://schemas.openxmlformats.org/drawingml/2006/wordprocessingDrawing" xmlns:w10="urn:schemas-microsoft-com:office:word" xmlns:w="http://schemas.openxmlformats.org/wordprocessingml/2006/main" xmlns:w14="http://schemas.microsoft.com/office/word/2010/wordml" xmlns:w15="http://schemas.microsoft.com/office/word/2012/wordml" xmlns:w16cex="http://schemas.microsoft.com/office/word/2018/wordml/cex" xmlns:w16cid="http://schemas.microsoft.com/office/word/2016/wordml/cid" xmlns:w16="http://schemas.microsoft.com/office/word/2018/wordml" xmlns:w16sdtdh="http://schemas.microsoft.com/office/word/2020/wordml/sdtdatahash" xmlns:w16se="http://schemas.microsoft.com/office/word/2015/wordml/symex" xmlns:wpg="http://schemas.microsoft.com/office/word/2010/wordprocessingGroup" xmlns:wpi="http://schemas.microsoft.com/office/word/2010/wordprocessingInk" xmlns:wne="http://schemas.microsoft.com/office/word/2006/wordml" xmlns:wps="http://schemas.microsoft.com/office/word/2010/wordprocessingShape" mc:Ignorable="w14 w15 w16se w16cid w16 w16cex w16sdtdh wp14"/>
 </file>
 
 <file path=word/styles.xml><?xml version="1.0" encoding="utf-8"?>

</xml_diff>

<commit_message>
finished constraint_9.sql and updated table specs as loss of constraints, reverted to old version
</commit_message>
<xml_diff>
--- a/table_specification_9.docx
+++ b/table_specification_9.docx
@@ -2,6 +2,7 @@
 <file path=word/document.xml><?xml version="1.0" encoding="utf-8"?>
 <w:document xmlns:wpc="http://schemas.microsoft.com/office/word/2010/wordprocessingCanvas" xmlns:cx="http://schemas.microsoft.com/office/drawing/2014/chartex" xmlns:cx1="http://schemas.microsoft.com/office/drawing/2015/9/8/chartex" xmlns:cx2="http://schemas.microsoft.com/office/drawing/2015/10/21/chartex" xmlns:cx3="http://schemas.microsoft.com/office/drawing/2016/5/9/chartex" xmlns:cx4="http://schemas.microsoft.com/office/drawing/2016/5/10/chartex" xmlns:cx5="http://schemas.microsoft.com/office/drawing/2016/5/11/chartex" xmlns:cx6="http://schemas.microsoft.com/office/drawing/2016/5/12/chartex" xmlns:cx7="http://schemas.microsoft.com/office/drawing/2016/5/13/chartex" xmlns:cx8="http://schemas.microsoft.com/office/drawing/2016/5/14/chartex" xmlns:mc="http://schemas.openxmlformats.org/markup-compatibility/2006" xmlns:aink="http://schemas.microsoft.com/office/drawing/2016/ink" xmlns:am3d="http://schemas.microsoft.com/office/drawing/2017/model3d" xmlns:o="urn:schemas-microsoft-com:office:office" xmlns:oel="http://schemas.microsoft.com/office/2019/extlst" xmlns:r="http://schemas.openxmlformats.org/officeDocument/2006/relationships" xmlns:m="http://schemas.openxmlformats.org/officeDocument/2006/math" xmlns:v="urn:schemas-microsoft-com:vml" xmlns:wp14="http://schemas.microsoft.com/office/word/2010/wordprocessingDrawing" xmlns:wp="http://schemas.openxmlformats.org/drawingml/2006/wordprocessingDrawing" xmlns:w10="urn:schemas-microsoft-com:office:word" xmlns:w="http://schemas.openxmlformats.org/wordprocessingml/2006/main" xmlns:w14="http://schemas.microsoft.com/office/word/2010/wordml" xmlns:w15="http://schemas.microsoft.com/office/word/2012/wordml" xmlns:w16cex="http://schemas.microsoft.com/office/word/2018/wordml/cex" xmlns:w16cid="http://schemas.microsoft.com/office/word/2016/wordml/cid" xmlns:w16="http://schemas.microsoft.com/office/word/2018/wordml" xmlns:w16sdtdh="http://schemas.microsoft.com/office/word/2020/wordml/sdtdatahash" xmlns:w16se="http://schemas.microsoft.com/office/word/2015/wordml/symex" xmlns:wpg="http://schemas.microsoft.com/office/word/2010/wordprocessingGroup" xmlns:wpi="http://schemas.microsoft.com/office/word/2010/wordprocessingInk" xmlns:wne="http://schemas.microsoft.com/office/word/2006/wordml" xmlns:wps="http://schemas.microsoft.com/office/word/2010/wordprocessingShape" mc:Ignorable="w14 w15 w16se w16cid w16 w16cex w16sdtdh wp14">
   <w:body>
+    <w:p/>
     <w:tbl>
       <w:tblPr>
         <w:tblW w:w="0" w:type="auto"/>
@@ -25,7 +26,7 @@
       <w:tr>
         <w:tc>
           <w:tcPr>
-            <w:tcW w:w="2381" w:type="dxa"/>
+            <w:tcW w:w="2358" w:type="dxa"/>
             <w:tcBorders>
               <w:top w:val="single" w:sz="4" w:space="0" w:color="auto"/>
               <w:left w:val="single" w:sz="4" w:space="0" w:color="auto"/>
@@ -60,7 +61,7 @@
         </w:tc>
         <w:tc>
           <w:tcPr>
-            <w:tcW w:w="1658" w:type="dxa"/>
+            <w:tcW w:w="1792" w:type="dxa"/>
             <w:tcBorders>
               <w:top w:val="single" w:sz="4" w:space="0" w:color="auto"/>
               <w:left w:val="single" w:sz="4" w:space="0" w:color="auto"/>
@@ -95,7 +96,7 @@
         </w:tc>
         <w:tc>
           <w:tcPr>
-            <w:tcW w:w="3366" w:type="dxa"/>
+            <w:tcW w:w="3276" w:type="dxa"/>
             <w:tcBorders>
               <w:top w:val="single" w:sz="4" w:space="0" w:color="auto"/>
               <w:left w:val="single" w:sz="4" w:space="0" w:color="auto"/>
@@ -130,7 +131,7 @@
         </w:tc>
         <w:tc>
           <w:tcPr>
-            <w:tcW w:w="1503" w:type="dxa"/>
+            <w:tcW w:w="1482" w:type="dxa"/>
             <w:tcBorders>
               <w:top w:val="single" w:sz="4" w:space="0" w:color="auto"/>
               <w:left w:val="single" w:sz="4" w:space="0" w:color="auto"/>
@@ -207,7 +208,7 @@
       <w:tr>
         <w:tc>
           <w:tcPr>
-            <w:tcW w:w="2381" w:type="dxa"/>
+            <w:tcW w:w="2358" w:type="dxa"/>
             <w:tcBorders>
               <w:top w:val="single" w:sz="4" w:space="0" w:color="auto"/>
               <w:left w:val="single" w:sz="4" w:space="0" w:color="auto"/>
@@ -236,7 +237,7 @@
         </w:tc>
         <w:tc>
           <w:tcPr>
-            <w:tcW w:w="1658" w:type="dxa"/>
+            <w:tcW w:w="1792" w:type="dxa"/>
             <w:tcBorders>
               <w:top w:val="single" w:sz="4" w:space="0" w:color="auto"/>
               <w:left w:val="single" w:sz="4" w:space="0" w:color="auto"/>
@@ -278,7 +279,7 @@
         </w:tc>
         <w:tc>
           <w:tcPr>
-            <w:tcW w:w="3366" w:type="dxa"/>
+            <w:tcW w:w="3276" w:type="dxa"/>
             <w:tcBorders>
               <w:top w:val="single" w:sz="4" w:space="0" w:color="auto"/>
               <w:left w:val="single" w:sz="4" w:space="0" w:color="auto"/>
@@ -321,7 +322,7 @@
         </w:tc>
         <w:tc>
           <w:tcPr>
-            <w:tcW w:w="1503" w:type="dxa"/>
+            <w:tcW w:w="1482" w:type="dxa"/>
             <w:tcBorders>
               <w:top w:val="single" w:sz="4" w:space="0" w:color="auto"/>
               <w:left w:val="single" w:sz="4" w:space="0" w:color="auto"/>
@@ -344,7 +345,7 @@
       <w:tr>
         <w:tc>
           <w:tcPr>
-            <w:tcW w:w="2381" w:type="dxa"/>
+            <w:tcW w:w="2358" w:type="dxa"/>
             <w:tcBorders>
               <w:top w:val="single" w:sz="4" w:space="0" w:color="auto"/>
               <w:left w:val="single" w:sz="4" w:space="0" w:color="auto"/>
@@ -373,7 +374,7 @@
         </w:tc>
         <w:tc>
           <w:tcPr>
-            <w:tcW w:w="1658" w:type="dxa"/>
+            <w:tcW w:w="1792" w:type="dxa"/>
             <w:tcBorders>
               <w:top w:val="single" w:sz="4" w:space="0" w:color="auto"/>
               <w:left w:val="single" w:sz="4" w:space="0" w:color="auto"/>
@@ -401,29 +402,53 @@
         </w:tc>
         <w:tc>
           <w:tcPr>
-            <w:tcW w:w="3366" w:type="dxa"/>
-            <w:tcBorders>
-              <w:top w:val="single" w:sz="4" w:space="0" w:color="auto"/>
-              <w:left w:val="single" w:sz="4" w:space="0" w:color="auto"/>
-              <w:bottom w:val="single" w:sz="4" w:space="0" w:color="auto"/>
-              <w:right w:val="single" w:sz="4" w:space="0" w:color="auto"/>
-            </w:tcBorders>
-            <w:hideMark/>
-          </w:tcPr>
-          <w:p>
-            <w:pPr>
-              <w:pStyle w:val="NormalIndent12"/>
-              <w:ind w:left="34" w:firstLine="0"/>
-              <w:rPr>
-                <w:rFonts w:ascii="Verdana" w:hAnsi="Verdana"/>
-                <w:sz w:val="20"/>
-              </w:rPr>
-            </w:pPr>
-          </w:p>
-        </w:tc>
-        <w:tc>
-          <w:tcPr>
-            <w:tcW w:w="1503" w:type="dxa"/>
+            <w:tcW w:w="3276" w:type="dxa"/>
+            <w:tcBorders>
+              <w:top w:val="single" w:sz="4" w:space="0" w:color="auto"/>
+              <w:left w:val="single" w:sz="4" w:space="0" w:color="auto"/>
+              <w:bottom w:val="single" w:sz="4" w:space="0" w:color="auto"/>
+              <w:right w:val="single" w:sz="4" w:space="0" w:color="auto"/>
+            </w:tcBorders>
+            <w:hideMark/>
+          </w:tcPr>
+          <w:p>
+            <w:pPr>
+              <w:pStyle w:val="NormalIndent12"/>
+              <w:ind w:left="34" w:firstLine="0"/>
+              <w:rPr>
+                <w:rFonts w:ascii="Verdana" w:hAnsi="Verdana"/>
+                <w:sz w:val="20"/>
+              </w:rPr>
+            </w:pPr>
+            <w:r>
+              <w:rPr>
+                <w:rFonts w:ascii="Verdana" w:hAnsi="Verdana"/>
+                <w:sz w:val="20"/>
+              </w:rPr>
+              <w:t>NOT NULL</w:t>
+            </w:r>
+          </w:p>
+          <w:p>
+            <w:pPr>
+              <w:pStyle w:val="NormalIndent12"/>
+              <w:ind w:left="34" w:firstLine="0"/>
+              <w:rPr>
+                <w:rFonts w:ascii="Verdana" w:hAnsi="Verdana"/>
+                <w:sz w:val="20"/>
+              </w:rPr>
+            </w:pPr>
+            <w:r>
+              <w:rPr>
+                <w:rFonts w:ascii="Verdana" w:hAnsi="Verdana"/>
+                <w:sz w:val="20"/>
+              </w:rPr>
+              <w:t>CHECK</w:t>
+            </w:r>
+          </w:p>
+        </w:tc>
+        <w:tc>
+          <w:tcPr>
+            <w:tcW w:w="1482" w:type="dxa"/>
             <w:tcBorders>
               <w:top w:val="single" w:sz="4" w:space="0" w:color="auto"/>
               <w:left w:val="single" w:sz="4" w:space="0" w:color="auto"/>
@@ -446,7 +471,7 @@
       <w:tr>
         <w:tc>
           <w:tcPr>
-            <w:tcW w:w="2381" w:type="dxa"/>
+            <w:tcW w:w="2358" w:type="dxa"/>
             <w:tcBorders>
               <w:top w:val="single" w:sz="4" w:space="0" w:color="auto"/>
               <w:left w:val="single" w:sz="4" w:space="0" w:color="auto"/>
@@ -475,7 +500,7 @@
         </w:tc>
         <w:tc>
           <w:tcPr>
-            <w:tcW w:w="1658" w:type="dxa"/>
+            <w:tcW w:w="1792" w:type="dxa"/>
             <w:tcBorders>
               <w:top w:val="single" w:sz="4" w:space="0" w:color="auto"/>
               <w:left w:val="single" w:sz="4" w:space="0" w:color="auto"/>
@@ -503,29 +528,60 @@
         </w:tc>
         <w:tc>
           <w:tcPr>
-            <w:tcW w:w="3366" w:type="dxa"/>
-            <w:tcBorders>
-              <w:top w:val="single" w:sz="4" w:space="0" w:color="auto"/>
-              <w:left w:val="single" w:sz="4" w:space="0" w:color="auto"/>
-              <w:bottom w:val="single" w:sz="4" w:space="0" w:color="auto"/>
-              <w:right w:val="single" w:sz="4" w:space="0" w:color="auto"/>
-            </w:tcBorders>
-            <w:hideMark/>
-          </w:tcPr>
-          <w:p>
-            <w:pPr>
-              <w:pStyle w:val="NormalIndent12"/>
-              <w:ind w:left="34" w:firstLine="0"/>
-              <w:rPr>
-                <w:rFonts w:ascii="Verdana" w:hAnsi="Verdana"/>
-                <w:sz w:val="20"/>
-              </w:rPr>
-            </w:pPr>
-          </w:p>
-        </w:tc>
-        <w:tc>
-          <w:tcPr>
-            <w:tcW w:w="1503" w:type="dxa"/>
+            <w:tcW w:w="3276" w:type="dxa"/>
+            <w:tcBorders>
+              <w:top w:val="single" w:sz="4" w:space="0" w:color="auto"/>
+              <w:left w:val="single" w:sz="4" w:space="0" w:color="auto"/>
+              <w:bottom w:val="single" w:sz="4" w:space="0" w:color="auto"/>
+              <w:right w:val="single" w:sz="4" w:space="0" w:color="auto"/>
+            </w:tcBorders>
+            <w:hideMark/>
+          </w:tcPr>
+          <w:p>
+            <w:pPr>
+              <w:pStyle w:val="NormalIndent12"/>
+              <w:ind w:left="34" w:firstLine="0"/>
+              <w:rPr>
+                <w:rFonts w:ascii="Verdana" w:hAnsi="Verdana"/>
+                <w:sz w:val="20"/>
+              </w:rPr>
+            </w:pPr>
+            <w:r>
+              <w:rPr>
+                <w:rFonts w:ascii="Verdana" w:hAnsi="Verdana"/>
+                <w:sz w:val="20"/>
+              </w:rPr>
+              <w:t>NOT NULL</w:t>
+            </w:r>
+          </w:p>
+          <w:p>
+            <w:pPr>
+              <w:pStyle w:val="NormalIndent12"/>
+              <w:ind w:left="34" w:firstLine="0"/>
+              <w:rPr>
+                <w:rFonts w:ascii="Verdana" w:hAnsi="Verdana"/>
+                <w:sz w:val="20"/>
+              </w:rPr>
+            </w:pPr>
+            <w:r>
+              <w:rPr>
+                <w:rFonts w:ascii="Verdana" w:hAnsi="Verdana"/>
+                <w:sz w:val="20"/>
+              </w:rPr>
+              <w:t>UNIQUE</w:t>
+            </w:r>
+            <w:r>
+              <w:rPr>
+                <w:rFonts w:ascii="Verdana" w:hAnsi="Verdana"/>
+                <w:sz w:val="20"/>
+              </w:rPr>
+              <w:t xml:space="preserve"> CHECK</w:t>
+            </w:r>
+          </w:p>
+        </w:tc>
+        <w:tc>
+          <w:tcPr>
+            <w:tcW w:w="1482" w:type="dxa"/>
             <w:tcBorders>
               <w:top w:val="single" w:sz="4" w:space="0" w:color="auto"/>
               <w:left w:val="single" w:sz="4" w:space="0" w:color="auto"/>
@@ -548,7 +604,7 @@
       <w:tr>
         <w:tc>
           <w:tcPr>
-            <w:tcW w:w="2381" w:type="dxa"/>
+            <w:tcW w:w="2358" w:type="dxa"/>
             <w:tcBorders>
               <w:top w:val="single" w:sz="4" w:space="0" w:color="auto"/>
               <w:left w:val="single" w:sz="4" w:space="0" w:color="auto"/>
@@ -576,7 +632,7 @@
         </w:tc>
         <w:tc>
           <w:tcPr>
-            <w:tcW w:w="1658" w:type="dxa"/>
+            <w:tcW w:w="1792" w:type="dxa"/>
             <w:tcBorders>
               <w:top w:val="single" w:sz="4" w:space="0" w:color="auto"/>
               <w:left w:val="single" w:sz="4" w:space="0" w:color="auto"/>
@@ -604,28 +660,52 @@
         </w:tc>
         <w:tc>
           <w:tcPr>
-            <w:tcW w:w="3366" w:type="dxa"/>
-            <w:tcBorders>
-              <w:top w:val="single" w:sz="4" w:space="0" w:color="auto"/>
-              <w:left w:val="single" w:sz="4" w:space="0" w:color="auto"/>
-              <w:bottom w:val="single" w:sz="4" w:space="0" w:color="auto"/>
-              <w:right w:val="single" w:sz="4" w:space="0" w:color="auto"/>
-            </w:tcBorders>
-          </w:tcPr>
-          <w:p>
-            <w:pPr>
-              <w:pStyle w:val="NormalIndent12"/>
-              <w:ind w:left="34" w:firstLine="0"/>
-              <w:rPr>
-                <w:rFonts w:ascii="Verdana" w:hAnsi="Verdana"/>
-                <w:sz w:val="20"/>
-              </w:rPr>
-            </w:pPr>
-          </w:p>
-        </w:tc>
-        <w:tc>
-          <w:tcPr>
-            <w:tcW w:w="1503" w:type="dxa"/>
+            <w:tcW w:w="3276" w:type="dxa"/>
+            <w:tcBorders>
+              <w:top w:val="single" w:sz="4" w:space="0" w:color="auto"/>
+              <w:left w:val="single" w:sz="4" w:space="0" w:color="auto"/>
+              <w:bottom w:val="single" w:sz="4" w:space="0" w:color="auto"/>
+              <w:right w:val="single" w:sz="4" w:space="0" w:color="auto"/>
+            </w:tcBorders>
+          </w:tcPr>
+          <w:p>
+            <w:pPr>
+              <w:pStyle w:val="NormalIndent12"/>
+              <w:ind w:left="34" w:firstLine="0"/>
+              <w:rPr>
+                <w:rFonts w:ascii="Verdana" w:hAnsi="Verdana"/>
+                <w:sz w:val="20"/>
+              </w:rPr>
+            </w:pPr>
+            <w:r>
+              <w:rPr>
+                <w:rFonts w:ascii="Verdana" w:hAnsi="Verdana"/>
+                <w:sz w:val="20"/>
+              </w:rPr>
+              <w:t>NOT NULL</w:t>
+            </w:r>
+          </w:p>
+          <w:p>
+            <w:pPr>
+              <w:pStyle w:val="NormalIndent12"/>
+              <w:ind w:left="34" w:firstLine="0"/>
+              <w:rPr>
+                <w:rFonts w:ascii="Verdana" w:hAnsi="Verdana"/>
+                <w:sz w:val="20"/>
+              </w:rPr>
+            </w:pPr>
+            <w:r>
+              <w:rPr>
+                <w:rFonts w:ascii="Verdana" w:hAnsi="Verdana"/>
+                <w:sz w:val="20"/>
+              </w:rPr>
+              <w:t>UNIQUE</w:t>
+            </w:r>
+          </w:p>
+        </w:tc>
+        <w:tc>
+          <w:tcPr>
+            <w:tcW w:w="1482" w:type="dxa"/>
             <w:tcBorders>
               <w:top w:val="single" w:sz="4" w:space="0" w:color="auto"/>
               <w:left w:val="single" w:sz="4" w:space="0" w:color="auto"/>
@@ -892,7 +972,6 @@
           <w:p>
             <w:pPr>
               <w:pStyle w:val="NormalIndent12"/>
-              <w:ind w:left="34" w:firstLine="0"/>
               <w:rPr>
                 <w:rFonts w:ascii="Verdana" w:hAnsi="Verdana"/>
                 <w:sz w:val="20"/>
@@ -1064,6 +1143,30 @@
                 <w:sz w:val="20"/>
               </w:rPr>
             </w:pPr>
+            <w:r>
+              <w:rPr>
+                <w:rFonts w:ascii="Verdana" w:hAnsi="Verdana"/>
+                <w:sz w:val="20"/>
+              </w:rPr>
+              <w:t>NOT NULL</w:t>
+            </w:r>
+          </w:p>
+          <w:p>
+            <w:pPr>
+              <w:pStyle w:val="NormalIndent12"/>
+              <w:ind w:left="34" w:firstLine="0"/>
+              <w:rPr>
+                <w:rFonts w:ascii="Verdana" w:hAnsi="Verdana"/>
+                <w:sz w:val="20"/>
+              </w:rPr>
+            </w:pPr>
+            <w:r>
+              <w:rPr>
+                <w:rFonts w:ascii="Verdana" w:hAnsi="Verdana"/>
+                <w:sz w:val="20"/>
+              </w:rPr>
+              <w:t>CHECK</w:t>
+            </w:r>
           </w:p>
         </w:tc>
         <w:tc>
@@ -1164,6 +1267,13 @@
                 <w:sz w:val="20"/>
               </w:rPr>
             </w:pPr>
+            <w:r>
+              <w:rPr>
+                <w:rFonts w:ascii="Verdana" w:hAnsi="Verdana"/>
+                <w:sz w:val="20"/>
+              </w:rPr>
+              <w:t>NOT NULL</w:t>
+            </w:r>
           </w:p>
         </w:tc>
         <w:tc>
@@ -1185,6 +1295,13 @@
                 <w:sz w:val="20"/>
               </w:rPr>
             </w:pPr>
+            <w:r>
+              <w:rPr>
+                <w:rFonts w:ascii="Verdana" w:hAnsi="Verdana"/>
+                <w:sz w:val="20"/>
+              </w:rPr>
+              <w:t>sysdate</w:t>
+            </w:r>
           </w:p>
         </w:tc>
       </w:tr>
@@ -1380,21 +1497,7 @@
                 <w:rFonts w:ascii="Verdana" w:hAnsi="Verdana"/>
                 <w:sz w:val="20"/>
               </w:rPr>
-              <w:t>t</w:t>
-            </w:r>
-            <w:r>
-              <w:rPr>
-                <w:rFonts w:ascii="Verdana" w:hAnsi="Verdana"/>
-                <w:sz w:val="20"/>
-              </w:rPr>
-              <w:t>eam</w:t>
-            </w:r>
-            <w:r>
-              <w:rPr>
-                <w:rFonts w:ascii="Verdana" w:hAnsi="Verdana"/>
-                <w:sz w:val="20"/>
-              </w:rPr>
-              <w:t>_player</w:t>
+              <w:t>team_player</w:t>
             </w:r>
             <w:r>
               <w:rPr>
@@ -1897,6 +2000,13 @@
                 <w:sz w:val="20"/>
               </w:rPr>
             </w:pPr>
+            <w:r>
+              <w:rPr>
+                <w:rFonts w:ascii="Verdana" w:hAnsi="Verdana"/>
+                <w:sz w:val="20"/>
+              </w:rPr>
+              <w:t>NOT NULL</w:t>
+            </w:r>
           </w:p>
         </w:tc>
         <w:tc>
@@ -1918,6 +2028,13 @@
                 <w:sz w:val="20"/>
               </w:rPr>
             </w:pPr>
+            <w:r>
+              <w:rPr>
+                <w:rFonts w:ascii="Verdana" w:hAnsi="Verdana"/>
+                <w:sz w:val="20"/>
+              </w:rPr>
+              <w:t>sysdate</w:t>
+            </w:r>
           </w:p>
         </w:tc>
       </w:tr>
@@ -2338,6 +2455,37 @@
                 <w:sz w:val="20"/>
               </w:rPr>
             </w:pPr>
+            <w:r>
+              <w:rPr>
+                <w:rFonts w:ascii="Verdana" w:hAnsi="Verdana"/>
+                <w:sz w:val="20"/>
+              </w:rPr>
+              <w:t>NOT NULL</w:t>
+            </w:r>
+          </w:p>
+          <w:p>
+            <w:pPr>
+              <w:pStyle w:val="NormalIndent12"/>
+              <w:ind w:left="34" w:firstLine="0"/>
+              <w:rPr>
+                <w:rFonts w:ascii="Verdana" w:hAnsi="Verdana"/>
+                <w:sz w:val="20"/>
+              </w:rPr>
+            </w:pPr>
+            <w:r>
+              <w:rPr>
+                <w:rFonts w:ascii="Verdana" w:hAnsi="Verdana"/>
+                <w:sz w:val="20"/>
+              </w:rPr>
+              <w:t>UNIQUE</w:t>
+            </w:r>
+            <w:r>
+              <w:rPr>
+                <w:rFonts w:ascii="Verdana" w:hAnsi="Verdana"/>
+                <w:sz w:val="20"/>
+              </w:rPr>
+              <w:t xml:space="preserve"> CHECK</w:t>
+            </w:r>
           </w:p>
         </w:tc>
         <w:tc>
@@ -2454,6 +2602,13 @@
                 <w:sz w:val="20"/>
               </w:rPr>
             </w:pPr>
+            <w:r>
+              <w:rPr>
+                <w:rFonts w:ascii="Verdana" w:hAnsi="Verdana"/>
+                <w:sz w:val="20"/>
+              </w:rPr>
+              <w:t>CHECK</w:t>
+            </w:r>
           </w:p>
         </w:tc>
         <w:tc>
@@ -2575,7 +2730,7 @@
                 <w:rFonts w:ascii="Verdana" w:hAnsi="Verdana"/>
                 <w:sz w:val="20"/>
               </w:rPr>
-              <w:t>NULLABLE</w:t>
+              <w:t>CHECK</w:t>
             </w:r>
           </w:p>
         </w:tc>
@@ -2793,14 +2948,7 @@
                 <w:rFonts w:ascii="Verdana" w:hAnsi="Verdana"/>
                 <w:sz w:val="20"/>
               </w:rPr>
-              <w:t>t</w:t>
-            </w:r>
-            <w:r>
-              <w:rPr>
-                <w:rFonts w:ascii="Verdana" w:hAnsi="Verdana"/>
-                <w:sz w:val="20"/>
-              </w:rPr>
-              <w:t>ournament</w:t>
+              <w:t>tournament</w:t>
             </w:r>
             <w:r>
               <w:rPr>
@@ -3027,6 +3175,13 @@
                 <w:sz w:val="20"/>
               </w:rPr>
             </w:pPr>
+            <w:r>
+              <w:rPr>
+                <w:rFonts w:ascii="Verdana" w:hAnsi="Verdana"/>
+                <w:sz w:val="20"/>
+              </w:rPr>
+              <w:t>NOT NULL</w:t>
+            </w:r>
           </w:p>
         </w:tc>
         <w:tc>
@@ -3135,6 +3290,13 @@
                 <w:sz w:val="20"/>
               </w:rPr>
             </w:pPr>
+            <w:r>
+              <w:rPr>
+                <w:rFonts w:ascii="Verdana" w:hAnsi="Verdana"/>
+                <w:sz w:val="20"/>
+              </w:rPr>
+              <w:t>NOT NULL</w:t>
+            </w:r>
           </w:p>
         </w:tc>
         <w:tc>
@@ -3156,6 +3318,13 @@
                 <w:sz w:val="20"/>
               </w:rPr>
             </w:pPr>
+            <w:r>
+              <w:rPr>
+                <w:rFonts w:ascii="Verdana" w:hAnsi="Verdana"/>
+                <w:sz w:val="20"/>
+              </w:rPr>
+              <w:t>sysdate</w:t>
+            </w:r>
           </w:p>
         </w:tc>
       </w:tr>
@@ -3243,6 +3412,13 @@
                 <w:sz w:val="20"/>
               </w:rPr>
             </w:pPr>
+            <w:r>
+              <w:rPr>
+                <w:rFonts w:ascii="Verdana" w:hAnsi="Verdana"/>
+                <w:sz w:val="20"/>
+              </w:rPr>
+              <w:t>NOT NULL</w:t>
+            </w:r>
           </w:p>
         </w:tc>
         <w:tc>
@@ -3344,6 +3520,13 @@
                 <w:sz w:val="20"/>
               </w:rPr>
             </w:pPr>
+            <w:r>
+              <w:rPr>
+                <w:rFonts w:ascii="Verdana" w:hAnsi="Verdana"/>
+                <w:sz w:val="20"/>
+              </w:rPr>
+              <w:t>CHECK</w:t>
+            </w:r>
           </w:p>
         </w:tc>
         <w:tc>
@@ -3446,6 +3629,13 @@
                 <w:sz w:val="20"/>
               </w:rPr>
             </w:pPr>
+            <w:r>
+              <w:rPr>
+                <w:rFonts w:ascii="Verdana" w:hAnsi="Verdana"/>
+                <w:sz w:val="20"/>
+              </w:rPr>
+              <w:t>CHECK</w:t>
+            </w:r>
           </w:p>
         </w:tc>
         <w:tc>
@@ -3546,6 +3736,13 @@
                 <w:sz w:val="20"/>
               </w:rPr>
             </w:pPr>
+            <w:r>
+              <w:rPr>
+                <w:rFonts w:ascii="Verdana" w:hAnsi="Verdana"/>
+                <w:sz w:val="20"/>
+              </w:rPr>
+              <w:t>CHECK</w:t>
+            </w:r>
           </w:p>
         </w:tc>
         <w:tc>
@@ -4295,23 +4492,6 @@
               <w:t>(player_id)</w:t>
             </w:r>
           </w:p>
-          <w:p>
-            <w:pPr>
-              <w:pStyle w:val="NormalIndent12"/>
-              <w:ind w:left="34" w:firstLine="0"/>
-              <w:rPr>
-                <w:rFonts w:ascii="Verdana" w:hAnsi="Verdana"/>
-                <w:sz w:val="20"/>
-              </w:rPr>
-            </w:pPr>
-            <w:r>
-              <w:rPr>
-                <w:rFonts w:ascii="Verdana" w:hAnsi="Verdana"/>
-                <w:sz w:val="20"/>
-              </w:rPr>
-              <w:t>NULLABLE</w:t>
-            </w:r>
-          </w:p>
         </w:tc>
         <w:tc>
           <w:tcPr>
@@ -4465,23 +4645,6 @@
               <w:t>(team_id)</w:t>
             </w:r>
           </w:p>
-          <w:p>
-            <w:pPr>
-              <w:pStyle w:val="NormalIndent12"/>
-              <w:ind w:left="0" w:firstLine="0"/>
-              <w:rPr>
-                <w:rFonts w:ascii="Verdana" w:hAnsi="Verdana"/>
-                <w:sz w:val="20"/>
-              </w:rPr>
-            </w:pPr>
-            <w:r>
-              <w:rPr>
-                <w:rFonts w:ascii="Verdana" w:hAnsi="Verdana"/>
-                <w:sz w:val="20"/>
-              </w:rPr>
-              <w:t>NULLABLE</w:t>
-            </w:r>
-          </w:p>
         </w:tc>
         <w:tc>
           <w:tcPr>
@@ -4506,10 +4669,6 @@
         </w:tc>
       </w:tr>
     </w:tbl>
-    <w:p/>
-    <w:p/>
-    <w:p/>
-    <w:p/>
     <w:p/>
     <w:tbl>
       <w:tblPr>
@@ -4896,6 +5055,30 @@
                 <w:sz w:val="20"/>
               </w:rPr>
             </w:pPr>
+            <w:r>
+              <w:rPr>
+                <w:rFonts w:ascii="Verdana" w:hAnsi="Verdana"/>
+                <w:sz w:val="20"/>
+              </w:rPr>
+              <w:t>NOT NULL</w:t>
+            </w:r>
+          </w:p>
+          <w:p>
+            <w:pPr>
+              <w:pStyle w:val="NormalIndent12"/>
+              <w:ind w:left="34" w:firstLine="0"/>
+              <w:rPr>
+                <w:rFonts w:ascii="Verdana" w:hAnsi="Verdana"/>
+                <w:sz w:val="20"/>
+              </w:rPr>
+            </w:pPr>
+            <w:r>
+              <w:rPr>
+                <w:rFonts w:ascii="Verdana" w:hAnsi="Verdana"/>
+                <w:sz w:val="20"/>
+              </w:rPr>
+              <w:t>CHECK</w:t>
+            </w:r>
           </w:p>
         </w:tc>
         <w:tc>
@@ -4917,6 +5100,13 @@
                 <w:sz w:val="20"/>
               </w:rPr>
             </w:pPr>
+            <w:r>
+              <w:rPr>
+                <w:rFonts w:ascii="Verdana" w:hAnsi="Verdana"/>
+                <w:sz w:val="20"/>
+              </w:rPr>
+              <w:t>anonymous</w:t>
+            </w:r>
           </w:p>
         </w:tc>
       </w:tr>
@@ -4997,6 +5187,13 @@
                 <w:sz w:val="20"/>
               </w:rPr>
             </w:pPr>
+            <w:r>
+              <w:rPr>
+                <w:rFonts w:ascii="Verdana" w:hAnsi="Verdana"/>
+                <w:sz w:val="20"/>
+              </w:rPr>
+              <w:t>CHECK</w:t>
+            </w:r>
           </w:p>
         </w:tc>
         <w:tc>
@@ -5098,6 +5295,13 @@
                 <w:sz w:val="20"/>
               </w:rPr>
             </w:pPr>
+            <w:r>
+              <w:rPr>
+                <w:rFonts w:ascii="Verdana" w:hAnsi="Verdana"/>
+                <w:sz w:val="20"/>
+              </w:rPr>
+              <w:t>NOT NULL</w:t>
+            </w:r>
           </w:p>
         </w:tc>
         <w:tc>
@@ -5119,6 +5323,13 @@
                 <w:sz w:val="20"/>
               </w:rPr>
             </w:pPr>
+            <w:r>
+              <w:rPr>
+                <w:rFonts w:ascii="Verdana" w:hAnsi="Verdana"/>
+                <w:sz w:val="20"/>
+              </w:rPr>
+              <w:t>sysdate</w:t>
+            </w:r>
           </w:p>
         </w:tc>
       </w:tr>
@@ -5192,19 +5403,11 @@
           <w:p>
             <w:pPr>
               <w:pStyle w:val="NormalIndent12"/>
-              <w:ind w:left="34" w:firstLine="0"/>
-              <w:rPr>
-                <w:rFonts w:ascii="Verdana" w:hAnsi="Verdana"/>
-                <w:sz w:val="20"/>
-              </w:rPr>
-            </w:pPr>
-            <w:r>
-              <w:rPr>
-                <w:rFonts w:ascii="Verdana" w:hAnsi="Verdana"/>
-                <w:sz w:val="20"/>
-              </w:rPr>
-              <w:t>NULLABLE</w:t>
-            </w:r>
+              <w:rPr>
+                <w:rFonts w:ascii="Verdana" w:hAnsi="Verdana"/>
+                <w:sz w:val="20"/>
+              </w:rPr>
+            </w:pPr>
           </w:p>
         </w:tc>
         <w:tc>
@@ -5230,13 +5433,6 @@
         </w:tc>
       </w:tr>
     </w:tbl>
-    <w:p>
-      <w:pPr>
-        <w:rPr>
-          <w:noProof/>
-        </w:rPr>
-      </w:pPr>
-    </w:p>
     <w:p>
       <w:pPr>
         <w:rPr>
@@ -5962,6 +6158,13 @@
                 <w:sz w:val="20"/>
               </w:rPr>
             </w:pPr>
+            <w:r>
+              <w:rPr>
+                <w:rFonts w:ascii="Verdana" w:hAnsi="Verdana"/>
+                <w:sz w:val="20"/>
+              </w:rPr>
+              <w:t>NOT NULL</w:t>
+            </w:r>
           </w:p>
         </w:tc>
         <w:tc>
@@ -6061,6 +6264,30 @@
                 <w:sz w:val="20"/>
               </w:rPr>
             </w:pPr>
+            <w:r>
+              <w:rPr>
+                <w:rFonts w:ascii="Verdana" w:hAnsi="Verdana"/>
+                <w:sz w:val="20"/>
+              </w:rPr>
+              <w:t>NOT NULL</w:t>
+            </w:r>
+          </w:p>
+          <w:p>
+            <w:pPr>
+              <w:pStyle w:val="NormalIndent12"/>
+              <w:ind w:left="34" w:firstLine="0"/>
+              <w:rPr>
+                <w:rFonts w:ascii="Verdana" w:hAnsi="Verdana"/>
+                <w:sz w:val="20"/>
+              </w:rPr>
+            </w:pPr>
+            <w:r>
+              <w:rPr>
+                <w:rFonts w:ascii="Verdana" w:hAnsi="Verdana"/>
+                <w:sz w:val="20"/>
+              </w:rPr>
+              <w:t>CHECK</w:t>
+            </w:r>
           </w:p>
         </w:tc>
         <w:tc>
@@ -6082,6 +6309,13 @@
                 <w:sz w:val="20"/>
               </w:rPr>
             </w:pPr>
+            <w:r>
+              <w:rPr>
+                <w:rFonts w:ascii="Verdana" w:hAnsi="Verdana"/>
+                <w:sz w:val="20"/>
+              </w:rPr>
+              <w:t>winner</w:t>
+            </w:r>
           </w:p>
         </w:tc>
       </w:tr>
@@ -6502,6 +6736,30 @@
                 <w:sz w:val="20"/>
               </w:rPr>
             </w:pPr>
+            <w:r>
+              <w:rPr>
+                <w:rFonts w:ascii="Verdana" w:hAnsi="Verdana"/>
+                <w:sz w:val="20"/>
+              </w:rPr>
+              <w:t>NOT NULL</w:t>
+            </w:r>
+          </w:p>
+          <w:p>
+            <w:pPr>
+              <w:pStyle w:val="NormalIndent12"/>
+              <w:ind w:left="34" w:firstLine="0"/>
+              <w:rPr>
+                <w:rFonts w:ascii="Verdana" w:hAnsi="Verdana"/>
+                <w:sz w:val="20"/>
+              </w:rPr>
+            </w:pPr>
+            <w:r>
+              <w:rPr>
+                <w:rFonts w:ascii="Verdana" w:hAnsi="Verdana"/>
+                <w:sz w:val="20"/>
+              </w:rPr>
+              <w:t>CHECK</w:t>
+            </w:r>
           </w:p>
         </w:tc>
         <w:tc>
@@ -6610,6 +6868,13 @@
                 <w:sz w:val="20"/>
               </w:rPr>
             </w:pPr>
+            <w:r>
+              <w:rPr>
+                <w:rFonts w:ascii="Verdana" w:hAnsi="Verdana"/>
+                <w:sz w:val="20"/>
+              </w:rPr>
+              <w:t>CHECK</w:t>
+            </w:r>
           </w:p>
         </w:tc>
         <w:tc>
@@ -7049,6 +7314,30 @@
                 <w:sz w:val="20"/>
               </w:rPr>
             </w:pPr>
+            <w:r>
+              <w:rPr>
+                <w:rFonts w:ascii="Verdana" w:hAnsi="Verdana"/>
+                <w:sz w:val="20"/>
+              </w:rPr>
+              <w:t>NOT NULL</w:t>
+            </w:r>
+          </w:p>
+          <w:p>
+            <w:pPr>
+              <w:pStyle w:val="NormalIndent12"/>
+              <w:ind w:left="34" w:firstLine="0"/>
+              <w:rPr>
+                <w:rFonts w:ascii="Verdana" w:hAnsi="Verdana"/>
+                <w:sz w:val="20"/>
+              </w:rPr>
+            </w:pPr>
+            <w:r>
+              <w:rPr>
+                <w:rFonts w:ascii="Verdana" w:hAnsi="Verdana"/>
+                <w:sz w:val="20"/>
+              </w:rPr>
+              <w:t>CHECK</w:t>
+            </w:r>
           </w:p>
         </w:tc>
         <w:tc>
@@ -7740,6 +8029,13 @@
                 <w:sz w:val="20"/>
               </w:rPr>
             </w:pPr>
+            <w:r>
+              <w:rPr>
+                <w:rFonts w:ascii="Verdana" w:hAnsi="Verdana"/>
+                <w:sz w:val="20"/>
+              </w:rPr>
+              <w:t>NOT NULL</w:t>
+            </w:r>
           </w:p>
         </w:tc>
         <w:tc>
@@ -7848,6 +8144,30 @@
                 <w:sz w:val="20"/>
               </w:rPr>
             </w:pPr>
+            <w:r>
+              <w:rPr>
+                <w:rFonts w:ascii="Verdana" w:hAnsi="Verdana"/>
+                <w:sz w:val="20"/>
+              </w:rPr>
+              <w:t>NOT NULL</w:t>
+            </w:r>
+          </w:p>
+          <w:p>
+            <w:pPr>
+              <w:pStyle w:val="NormalIndent12"/>
+              <w:ind w:left="34" w:firstLine="0"/>
+              <w:rPr>
+                <w:rFonts w:ascii="Verdana" w:hAnsi="Verdana"/>
+                <w:sz w:val="20"/>
+              </w:rPr>
+            </w:pPr>
+            <w:r>
+              <w:rPr>
+                <w:rFonts w:ascii="Verdana" w:hAnsi="Verdana"/>
+                <w:sz w:val="20"/>
+              </w:rPr>
+              <w:t>CHECK</w:t>
+            </w:r>
           </w:p>
         </w:tc>
         <w:tc>
@@ -7948,6 +8268,13 @@
                 <w:sz w:val="20"/>
               </w:rPr>
             </w:pPr>
+            <w:r>
+              <w:rPr>
+                <w:rFonts w:ascii="Verdana" w:hAnsi="Verdana"/>
+                <w:sz w:val="20"/>
+              </w:rPr>
+              <w:t>NOT NULL</w:t>
+            </w:r>
           </w:p>
         </w:tc>
         <w:tc>
@@ -8049,6 +8376,13 @@
                 <w:sz w:val="20"/>
               </w:rPr>
             </w:pPr>
+            <w:r>
+              <w:rPr>
+                <w:rFonts w:ascii="Verdana" w:hAnsi="Verdana"/>
+                <w:sz w:val="20"/>
+              </w:rPr>
+              <w:t>NOT NULL</w:t>
+            </w:r>
           </w:p>
         </w:tc>
         <w:tc>
@@ -8151,6 +8485,13 @@
                 <w:sz w:val="20"/>
               </w:rPr>
             </w:pPr>
+            <w:r>
+              <w:rPr>
+                <w:rFonts w:ascii="Verdana" w:hAnsi="Verdana"/>
+                <w:sz w:val="20"/>
+              </w:rPr>
+              <w:t>NOT NULL</w:t>
+            </w:r>
           </w:p>
         </w:tc>
         <w:tc>
@@ -8819,7 +9160,6 @@
         <w:rPr>
           <w:noProof/>
         </w:rPr>
-        <w:lastRenderedPageBreak/>
         <w:drawing>
           <wp:inline distT="0" distB="0" distL="0" distR="0" wp14:anchorId="362570AA" wp14:editId="2E6E926C">
             <wp:extent cx="5868430" cy="6248400"/>
@@ -8836,7 +9176,7 @@
                     <pic:cNvPicPr/>
                   </pic:nvPicPr>
                   <pic:blipFill rotWithShape="1">
-                    <a:blip r:embed="rId4"/>
+                    <a:blip r:embed="rId5"/>
                     <a:srcRect l="26590" t="14093" r="27211" b="7198"/>
                     <a:stretch/>
                   </pic:blipFill>
@@ -8872,6 +9212,10 @@
     </w:sectPr>
   </w:body>
 </w:document>
+</file>
+
+<file path=word/numbering.xml><?xml version="1.0" encoding="utf-8"?>
+<w:numbering xmlns:wpc="http://schemas.microsoft.com/office/word/2010/wordprocessingCanvas" xmlns:cx="http://schemas.microsoft.com/office/drawing/2014/chartex" xmlns:cx1="http://schemas.microsoft.com/office/drawing/2015/9/8/chartex" xmlns:cx2="http://schemas.microsoft.com/office/drawing/2015/10/21/chartex" xmlns:cx3="http://schemas.microsoft.com/office/drawing/2016/5/9/chartex" xmlns:cx4="http://schemas.microsoft.com/office/drawing/2016/5/10/chartex" xmlns:cx5="http://schemas.microsoft.com/office/drawing/2016/5/11/chartex" xmlns:cx6="http://schemas.microsoft.com/office/drawing/2016/5/12/chartex" xmlns:cx7="http://schemas.microsoft.com/office/drawing/2016/5/13/chartex" xmlns:cx8="http://schemas.microsoft.com/office/drawing/2016/5/14/chartex" xmlns:mc="http://schemas.openxmlformats.org/markup-compatibility/2006" xmlns:aink="http://schemas.microsoft.com/office/drawing/2016/ink" xmlns:am3d="http://schemas.microsoft.com/office/drawing/2017/model3d" xmlns:o="urn:schemas-microsoft-com:office:office" xmlns:oel="http://schemas.microsoft.com/office/2019/extlst" xmlns:r="http://schemas.openxmlformats.org/officeDocument/2006/relationships" xmlns:m="http://schemas.openxmlformats.org/officeDocument/2006/math" xmlns:v="urn:schemas-microsoft-com:vml" xmlns:wp14="http://schemas.microsoft.com/office/word/2010/wordprocessingDrawing" xmlns:wp="http://schemas.openxmlformats.org/drawingml/2006/wordprocessingDrawing" xmlns:w10="urn:schemas-microsoft-com:office:word" xmlns:w="http://schemas.openxmlformats.org/wordprocessingml/2006/main" xmlns:w14="http://schemas.microsoft.com/office/word/2010/wordml" xmlns:w15="http://schemas.microsoft.com/office/word/2012/wordml" xmlns:w16cex="http://schemas.microsoft.com/office/word/2018/wordml/cex" xmlns:w16cid="http://schemas.microsoft.com/office/word/2016/wordml/cid" xmlns:w16="http://schemas.microsoft.com/office/word/2018/wordml" xmlns:w16sdtdh="http://schemas.microsoft.com/office/word/2020/wordml/sdtdatahash" xmlns:w16se="http://schemas.microsoft.com/office/word/2015/wordml/symex" xmlns:wpg="http://schemas.microsoft.com/office/word/2010/wordprocessingGroup" xmlns:wpi="http://schemas.microsoft.com/office/word/2010/wordprocessingInk" xmlns:wne="http://schemas.microsoft.com/office/word/2006/wordml" xmlns:wps="http://schemas.microsoft.com/office/word/2010/wordprocessingShape" mc:Ignorable="w14 w15 w16se w16cid w16 w16cex w16sdtdh wp14"/>
 </file>
 
 <file path=word/styles.xml><?xml version="1.0" encoding="utf-8"?>

</xml_diff>